<commit_message>
Cambios deber 1 App Web
</commit_message>
<xml_diff>
--- a/Aplicaciones web/Primer semestre/Deber 1/LabAplicacionesWeb-TarSemana02 Luis Enrique Pérez Señalin.docx
+++ b/Aplicaciones web/Primer semestre/Deber 1/LabAplicacionesWeb-TarSemana02 Luis Enrique Pérez Señalin.docx
@@ -17,7 +17,15 @@
           <w:sz w:val="24"/>
           <w:szCs w:val="24"/>
         </w:rPr>
-        <w:t>INGENIERÍA EN SOFTWARE</w:t>
+        <w:t>INGENIERÍA EN</w:t>
+      </w:r>
+      <w:r>
+        <w:rPr>
+          <w:rFonts w:ascii="Times New Roman" w:hAnsi="Times New Roman" w:cs="Times New Roman"/>
+          <w:sz w:val="24"/>
+          <w:szCs w:val="24"/>
+        </w:rPr>
+        <w:t xml:space="preserve"> COMPUTACIÓN</w:t>
       </w:r>
     </w:p>
     <w:p>
@@ -1242,23 +1250,13 @@
                 <w:szCs w:val="24"/>
               </w:rPr>
             </w:pPr>
-            <w:proofErr w:type="spellStart"/>
             <w:r>
               <w:rPr>
                 <w:rFonts w:ascii="Times New Roman" w:hAnsi="Times New Roman" w:cs="Times New Roman"/>
                 <w:sz w:val="24"/>
                 <w:szCs w:val="24"/>
               </w:rPr>
-              <w:t>org</w:t>
-            </w:r>
-            <w:proofErr w:type="spellEnd"/>
-            <w:r>
-              <w:rPr>
-                <w:rFonts w:ascii="Times New Roman" w:hAnsi="Times New Roman" w:cs="Times New Roman"/>
-                <w:sz w:val="24"/>
-                <w:szCs w:val="24"/>
-              </w:rPr>
-              <w:t>/wiki/Segovia</w:t>
+              <w:t>org/wiki/Segovia</w:t>
             </w:r>
           </w:p>
           <w:p>
@@ -1363,23 +1361,13 @@
                 <w:szCs w:val="24"/>
               </w:rPr>
             </w:pPr>
-            <w:proofErr w:type="spellStart"/>
             <w:r>
               <w:rPr>
                 <w:rFonts w:ascii="Times New Roman" w:hAnsi="Times New Roman" w:cs="Times New Roman"/>
                 <w:sz w:val="24"/>
                 <w:szCs w:val="24"/>
               </w:rPr>
-              <w:t>Html</w:t>
-            </w:r>
-            <w:proofErr w:type="spellEnd"/>
-            <w:r>
-              <w:rPr>
-                <w:rFonts w:ascii="Times New Roman" w:hAnsi="Times New Roman" w:cs="Times New Roman"/>
-                <w:sz w:val="24"/>
-                <w:szCs w:val="24"/>
-              </w:rPr>
-              <w:t>/CSS/JS</w:t>
+              <w:t>Html/CSS/JS</w:t>
             </w:r>
           </w:p>
         </w:tc>
@@ -1425,20 +1413,8 @@
                 <w:sz w:val="24"/>
                 <w:szCs w:val="24"/>
               </w:rPr>
-              <w:t xml:space="preserve"> Page </w:t>
+              <w:t xml:space="preserve"> Page Aplicatio</w:t>
             </w:r>
-            <w:proofErr w:type="spellStart"/>
-            <w:r>
-              <w:rPr>
-                <w:rFonts w:ascii="Times New Roman" w:hAnsi="Times New Roman" w:cs="Times New Roman"/>
-                <w:b w:val="0"/>
-                <w:bCs w:val="0"/>
-                <w:sz w:val="24"/>
-                <w:szCs w:val="24"/>
-              </w:rPr>
-              <w:t>Aplicatio</w:t>
-            </w:r>
-            <w:proofErr w:type="spellEnd"/>
           </w:p>
         </w:tc>
         <w:tc>
@@ -1556,7 +1532,6 @@
                 <w:szCs w:val="24"/>
               </w:rPr>
             </w:pPr>
-            <w:proofErr w:type="spellStart"/>
             <w:r>
               <w:rPr>
                 <w:rFonts w:ascii="Times New Roman" w:hAnsi="Times New Roman" w:cs="Times New Roman"/>
@@ -1565,7 +1540,6 @@
               </w:rPr>
               <w:t>React</w:t>
             </w:r>
-            <w:proofErr w:type="spellEnd"/>
           </w:p>
         </w:tc>
       </w:tr>
@@ -1591,7 +1565,6 @@
                 <w:szCs w:val="24"/>
               </w:rPr>
             </w:pPr>
-            <w:proofErr w:type="spellStart"/>
             <w:r>
               <w:rPr>
                 <w:rFonts w:ascii="Times New Roman" w:hAnsi="Times New Roman" w:cs="Times New Roman"/>
@@ -1600,18 +1573,7 @@
                 <w:sz w:val="24"/>
                 <w:szCs w:val="24"/>
               </w:rPr>
-              <w:t>Progressive</w:t>
-            </w:r>
-            <w:proofErr w:type="spellEnd"/>
-            <w:r>
-              <w:rPr>
-                <w:rFonts w:ascii="Times New Roman" w:hAnsi="Times New Roman" w:cs="Times New Roman"/>
-                <w:b w:val="0"/>
-                <w:bCs w:val="0"/>
-                <w:sz w:val="24"/>
-                <w:szCs w:val="24"/>
-              </w:rPr>
-              <w:t xml:space="preserve"> Web App</w:t>
+              <w:t>Progressive Web App</w:t>
             </w:r>
           </w:p>
         </w:tc>
@@ -1730,23 +1692,13 @@
                 <w:szCs w:val="24"/>
               </w:rPr>
             </w:pPr>
-            <w:proofErr w:type="spellStart"/>
             <w:r>
               <w:rPr>
                 <w:rFonts w:ascii="Times New Roman" w:hAnsi="Times New Roman" w:cs="Times New Roman"/>
                 <w:sz w:val="24"/>
                 <w:szCs w:val="24"/>
               </w:rPr>
-              <w:t>React</w:t>
-            </w:r>
-            <w:proofErr w:type="spellEnd"/>
-            <w:r>
-              <w:rPr>
-                <w:rFonts w:ascii="Times New Roman" w:hAnsi="Times New Roman" w:cs="Times New Roman"/>
-                <w:sz w:val="24"/>
-                <w:szCs w:val="24"/>
-              </w:rPr>
-              <w:t xml:space="preserve"> o Angular.</w:t>
+              <w:t>React o Angular.</w:t>
             </w:r>
           </w:p>
         </w:tc>
@@ -1783,43 +1735,7 @@
           <w:sz w:val="24"/>
           <w:szCs w:val="24"/>
         </w:rPr>
-        <w:t xml:space="preserve">Usa </w:t>
-      </w:r>
-      <w:proofErr w:type="spellStart"/>
-      <w:r>
-        <w:rPr>
-          <w:rFonts w:ascii="Times New Roman" w:hAnsi="Times New Roman" w:cs="Times New Roman"/>
-          <w:sz w:val="24"/>
-          <w:szCs w:val="24"/>
-        </w:rPr>
-        <w:t>DevTools</w:t>
-      </w:r>
-      <w:proofErr w:type="spellEnd"/>
-      <w:r>
-        <w:rPr>
-          <w:rFonts w:ascii="Times New Roman" w:hAnsi="Times New Roman" w:cs="Times New Roman"/>
-          <w:sz w:val="24"/>
-          <w:szCs w:val="24"/>
-        </w:rPr>
-        <w:t xml:space="preserve"> &gt; Network para verificar si la página se recarga por completo (mira el `</w:t>
-      </w:r>
-      <w:proofErr w:type="spellStart"/>
-      <w:r>
-        <w:rPr>
-          <w:rFonts w:ascii="Times New Roman" w:hAnsi="Times New Roman" w:cs="Times New Roman"/>
-          <w:sz w:val="24"/>
-          <w:szCs w:val="24"/>
-        </w:rPr>
-        <w:t>document</w:t>
-      </w:r>
-      <w:proofErr w:type="spellEnd"/>
-      <w:r>
-        <w:rPr>
-          <w:rFonts w:ascii="Times New Roman" w:hAnsi="Times New Roman" w:cs="Times New Roman"/>
-          <w:sz w:val="24"/>
-          <w:szCs w:val="24"/>
-        </w:rPr>
-        <w:t>`).</w:t>
+        <w:t>Usa DevTools &gt; Network para verificar si la página se recarga por completo (mira el `document`).</w:t>
       </w:r>
     </w:p>
     <w:p>
@@ -1980,6 +1896,7 @@
       <w:r>
         <w:rPr>
           <w:rFonts w:ascii="Times New Roman" w:hAnsi="Times New Roman" w:cs="Times New Roman"/>
+          <w:noProof/>
           <w:sz w:val="24"/>
           <w:szCs w:val="24"/>
         </w:rPr>
@@ -2131,27 +2048,7 @@
           <w:sz w:val="24"/>
           <w:szCs w:val="24"/>
         </w:rPr>
-        <w:t xml:space="preserve">Rendimiento del tiempo de ejecución de </w:t>
-      </w:r>
-      <w:proofErr w:type="spellStart"/>
-      <w:r>
-        <w:rPr>
-          <w:rFonts w:ascii="Times New Roman" w:hAnsi="Times New Roman" w:cs="Times New Roman"/>
-          <w:bCs/>
-          <w:sz w:val="24"/>
-          <w:szCs w:val="24"/>
-        </w:rPr>
-        <w:t>Javascript</w:t>
-      </w:r>
-      <w:proofErr w:type="spellEnd"/>
-      <w:r>
-        <w:rPr>
-          <w:rFonts w:ascii="Times New Roman" w:hAnsi="Times New Roman" w:cs="Times New Roman"/>
-          <w:bCs/>
-          <w:sz w:val="24"/>
-          <w:szCs w:val="24"/>
-        </w:rPr>
-        <w:t>, minimizar el trabajo del hilo principal.</w:t>
+        <w:t>Rendimiento del tiempo de ejecución de Javascript, minimizar el trabajo del hilo principal.</w:t>
       </w:r>
     </w:p>
     <w:p>
@@ -2298,25 +2195,7 @@
           <w:sz w:val="24"/>
           <w:szCs w:val="24"/>
         </w:rPr>
-        <w:t xml:space="preserve">captura en Google </w:t>
-      </w:r>
-      <w:proofErr w:type="spellStart"/>
-      <w:r>
-        <w:rPr>
-          <w:rFonts w:ascii="Times New Roman" w:hAnsi="Times New Roman" w:cs="Times New Roman"/>
-          <w:sz w:val="24"/>
-          <w:szCs w:val="24"/>
-        </w:rPr>
-        <w:t>Docs</w:t>
-      </w:r>
-      <w:proofErr w:type="spellEnd"/>
-      <w:r>
-        <w:rPr>
-          <w:rFonts w:ascii="Times New Roman" w:hAnsi="Times New Roman" w:cs="Times New Roman"/>
-          <w:sz w:val="24"/>
-          <w:szCs w:val="24"/>
-        </w:rPr>
-        <w:t>) que contenga:</w:t>
+        <w:t>captura en Google Docs) que contenga:</w:t>
       </w:r>
     </w:p>
     <w:p>
@@ -2390,11 +2269,12 @@
         <w:rPr>
           <w:rFonts w:ascii="Times New Roman" w:hAnsi="Times New Roman" w:cs="Times New Roman"/>
           <w:bCs/>
+          <w:noProof/>
           <w:sz w:val="24"/>
           <w:szCs w:val="24"/>
         </w:rPr>
         <w:drawing>
-          <wp:anchor distT="0" distB="0" distL="114300" distR="114300" simplePos="0" relativeHeight="251659264" behindDoc="0" locked="0" layoutInCell="1" allowOverlap="1" wp14:anchorId="0E71BAF6" wp14:editId="38B6B569">
+          <wp:anchor distT="0" distB="0" distL="114300" distR="114300" simplePos="0" relativeHeight="251659264" behindDoc="0" locked="0" layoutInCell="1" allowOverlap="1" wp14:anchorId="0E71BAF6" wp14:editId="4A3A9325">
             <wp:simplePos x="0" y="0"/>
             <wp:positionH relativeFrom="margin">
               <wp:align>right</wp:align>
@@ -2466,11 +2346,12 @@
         <w:rPr>
           <w:rFonts w:ascii="Times New Roman" w:hAnsi="Times New Roman" w:cs="Times New Roman"/>
           <w:bCs/>
+          <w:noProof/>
           <w:sz w:val="24"/>
           <w:szCs w:val="24"/>
         </w:rPr>
         <w:drawing>
-          <wp:anchor distT="0" distB="0" distL="114300" distR="114300" simplePos="0" relativeHeight="251658240" behindDoc="0" locked="0" layoutInCell="1" allowOverlap="1" wp14:anchorId="60172C6D" wp14:editId="24C5A164">
+          <wp:anchor distT="0" distB="0" distL="114300" distR="114300" simplePos="0" relativeHeight="251658240" behindDoc="0" locked="0" layoutInCell="1" allowOverlap="1" wp14:anchorId="60172C6D" wp14:editId="1A159D27">
             <wp:simplePos x="0" y="0"/>
             <wp:positionH relativeFrom="margin">
               <wp:align>right</wp:align>
@@ -2526,27 +2407,7 @@
           <w:sz w:val="24"/>
           <w:szCs w:val="24"/>
         </w:rPr>
-        <w:t xml:space="preserve">Captura: </w:t>
-      </w:r>
-      <w:proofErr w:type="spellStart"/>
-      <w:r>
-        <w:rPr>
-          <w:rFonts w:ascii="Times New Roman" w:hAnsi="Times New Roman" w:cs="Times New Roman"/>
-          <w:bCs/>
-          <w:sz w:val="24"/>
-          <w:szCs w:val="24"/>
-        </w:rPr>
-        <w:t>React.dev</w:t>
-      </w:r>
-      <w:proofErr w:type="spellEnd"/>
-      <w:r>
-        <w:rPr>
-          <w:rFonts w:ascii="Times New Roman" w:hAnsi="Times New Roman" w:cs="Times New Roman"/>
-          <w:bCs/>
-          <w:sz w:val="24"/>
-          <w:szCs w:val="24"/>
-        </w:rPr>
-        <w:t>/SPA</w:t>
+        <w:t>Captura: React.dev/SPA</w:t>
       </w:r>
     </w:p>
     <w:p>
@@ -2566,19 +2427,8 @@
           <w:szCs w:val="24"/>
         </w:rPr>
         <w:lastRenderedPageBreak/>
-        <w:t xml:space="preserve">Captura: </w:t>
+        <w:t>Captura: web.dev</w:t>
       </w:r>
-      <w:proofErr w:type="spellStart"/>
-      <w:r>
-        <w:rPr>
-          <w:rFonts w:ascii="Times New Roman" w:hAnsi="Times New Roman" w:cs="Times New Roman"/>
-          <w:bCs/>
-          <w:sz w:val="24"/>
-          <w:szCs w:val="24"/>
-        </w:rPr>
-        <w:t>web.dev</w:t>
-      </w:r>
-      <w:proofErr w:type="spellEnd"/>
     </w:p>
     <w:p>
       <w:pPr>
@@ -2593,6 +2443,7 @@
         <w:rPr>
           <w:rFonts w:ascii="Times New Roman" w:hAnsi="Times New Roman" w:cs="Times New Roman"/>
           <w:bCs/>
+          <w:noProof/>
           <w:sz w:val="24"/>
           <w:szCs w:val="24"/>
         </w:rPr>
@@ -2716,27 +2567,7 @@
           <w:sz w:val="24"/>
           <w:szCs w:val="24"/>
         </w:rPr>
-        <w:t xml:space="preserve">Captura de instalación en el teléfono de </w:t>
-      </w:r>
-      <w:proofErr w:type="spellStart"/>
-      <w:r>
-        <w:rPr>
-          <w:rFonts w:ascii="Times New Roman" w:hAnsi="Times New Roman" w:cs="Times New Roman"/>
-          <w:bCs/>
-          <w:sz w:val="24"/>
-          <w:szCs w:val="24"/>
-        </w:rPr>
-        <w:t>web.dev</w:t>
-      </w:r>
-      <w:proofErr w:type="spellEnd"/>
-      <w:r>
-        <w:rPr>
-          <w:rFonts w:ascii="Times New Roman" w:hAnsi="Times New Roman" w:cs="Times New Roman"/>
-          <w:bCs/>
-          <w:sz w:val="24"/>
-          <w:szCs w:val="24"/>
-        </w:rPr>
-        <w:t>.</w:t>
+        <w:t>Captura de instalación en el teléfono de web.dev.</w:t>
       </w:r>
     </w:p>
     <w:p>
@@ -2820,7 +2651,7 @@
           <w:noProof/>
         </w:rPr>
         <w:drawing>
-          <wp:anchor distT="0" distB="0" distL="114300" distR="114300" simplePos="0" relativeHeight="251660288" behindDoc="0" locked="0" layoutInCell="1" allowOverlap="1" wp14:anchorId="633DDADC" wp14:editId="06F3AE3F">
+          <wp:anchor distT="0" distB="0" distL="114300" distR="114300" simplePos="0" relativeHeight="251660288" behindDoc="0" locked="0" layoutInCell="1" allowOverlap="1" wp14:anchorId="633DDADC" wp14:editId="7FD7EFC0">
             <wp:simplePos x="0" y="0"/>
             <wp:positionH relativeFrom="margin">
               <wp:align>left</wp:align>
@@ -3280,23 +3111,13 @@
                 <w:szCs w:val="24"/>
               </w:rPr>
             </w:pPr>
-            <w:proofErr w:type="spellStart"/>
             <w:r>
               <w:rPr>
                 <w:rFonts w:ascii="Times New Roman" w:hAnsi="Times New Roman" w:cs="Times New Roman"/>
                 <w:sz w:val="24"/>
                 <w:szCs w:val="24"/>
               </w:rPr>
-              <w:t>org</w:t>
-            </w:r>
-            <w:proofErr w:type="spellEnd"/>
-            <w:r>
-              <w:rPr>
-                <w:rFonts w:ascii="Times New Roman" w:hAnsi="Times New Roman" w:cs="Times New Roman"/>
-                <w:sz w:val="24"/>
-                <w:szCs w:val="24"/>
-              </w:rPr>
-              <w:t>/wiki/Segovia</w:t>
+              <w:t>org/wiki/Segovia</w:t>
             </w:r>
           </w:p>
           <w:p>
@@ -3401,23 +3222,13 @@
                 <w:szCs w:val="24"/>
               </w:rPr>
             </w:pPr>
-            <w:proofErr w:type="spellStart"/>
             <w:r>
               <w:rPr>
                 <w:rFonts w:ascii="Times New Roman" w:hAnsi="Times New Roman" w:cs="Times New Roman"/>
                 <w:sz w:val="24"/>
                 <w:szCs w:val="24"/>
               </w:rPr>
-              <w:t>Html</w:t>
-            </w:r>
-            <w:proofErr w:type="spellEnd"/>
-            <w:r>
-              <w:rPr>
-                <w:rFonts w:ascii="Times New Roman" w:hAnsi="Times New Roman" w:cs="Times New Roman"/>
-                <w:sz w:val="24"/>
-                <w:szCs w:val="24"/>
-              </w:rPr>
-              <w:t>/CSS/JS</w:t>
+              <w:t>Html/CSS/JS</w:t>
             </w:r>
           </w:p>
         </w:tc>
@@ -3463,20 +3274,8 @@
                 <w:sz w:val="24"/>
                 <w:szCs w:val="24"/>
               </w:rPr>
-              <w:t xml:space="preserve"> Page </w:t>
+              <w:t xml:space="preserve"> Page Aplicatio</w:t>
             </w:r>
-            <w:proofErr w:type="spellStart"/>
-            <w:r>
-              <w:rPr>
-                <w:rFonts w:ascii="Times New Roman" w:hAnsi="Times New Roman" w:cs="Times New Roman"/>
-                <w:b w:val="0"/>
-                <w:bCs w:val="0"/>
-                <w:sz w:val="24"/>
-                <w:szCs w:val="24"/>
-              </w:rPr>
-              <w:t>Aplicatio</w:t>
-            </w:r>
-            <w:proofErr w:type="spellEnd"/>
           </w:p>
         </w:tc>
         <w:tc>
@@ -3594,7 +3393,6 @@
                 <w:szCs w:val="24"/>
               </w:rPr>
             </w:pPr>
-            <w:proofErr w:type="spellStart"/>
             <w:r>
               <w:rPr>
                 <w:rFonts w:ascii="Times New Roman" w:hAnsi="Times New Roman" w:cs="Times New Roman"/>
@@ -3603,7 +3401,6 @@
               </w:rPr>
               <w:t>React</w:t>
             </w:r>
-            <w:proofErr w:type="spellEnd"/>
           </w:p>
         </w:tc>
       </w:tr>
@@ -3629,7 +3426,6 @@
                 <w:szCs w:val="24"/>
               </w:rPr>
             </w:pPr>
-            <w:proofErr w:type="spellStart"/>
             <w:r>
               <w:rPr>
                 <w:rFonts w:ascii="Times New Roman" w:hAnsi="Times New Roman" w:cs="Times New Roman"/>
@@ -3638,18 +3434,7 @@
                 <w:sz w:val="24"/>
                 <w:szCs w:val="24"/>
               </w:rPr>
-              <w:t>Progressive</w:t>
-            </w:r>
-            <w:proofErr w:type="spellEnd"/>
-            <w:r>
-              <w:rPr>
-                <w:rFonts w:ascii="Times New Roman" w:hAnsi="Times New Roman" w:cs="Times New Roman"/>
-                <w:b w:val="0"/>
-                <w:bCs w:val="0"/>
-                <w:sz w:val="24"/>
-                <w:szCs w:val="24"/>
-              </w:rPr>
-              <w:t xml:space="preserve"> Web App</w:t>
+              <w:t>Progressive Web App</w:t>
             </w:r>
           </w:p>
         </w:tc>
@@ -3768,23 +3553,13 @@
                 <w:szCs w:val="24"/>
               </w:rPr>
             </w:pPr>
-            <w:proofErr w:type="spellStart"/>
             <w:r>
               <w:rPr>
                 <w:rFonts w:ascii="Times New Roman" w:hAnsi="Times New Roman" w:cs="Times New Roman"/>
                 <w:sz w:val="24"/>
                 <w:szCs w:val="24"/>
               </w:rPr>
-              <w:t>React</w:t>
-            </w:r>
-            <w:proofErr w:type="spellEnd"/>
-            <w:r>
-              <w:rPr>
-                <w:rFonts w:ascii="Times New Roman" w:hAnsi="Times New Roman" w:cs="Times New Roman"/>
-                <w:sz w:val="24"/>
-                <w:szCs w:val="24"/>
-              </w:rPr>
-              <w:t xml:space="preserve"> o Angular.</w:t>
+              <w:t>React o Angular.</w:t>
             </w:r>
           </w:p>
         </w:tc>
@@ -3823,29 +3598,7 @@
           <w:sz w:val="24"/>
           <w:szCs w:val="24"/>
         </w:rPr>
-        <w:t xml:space="preserve">Resultado del análisis de </w:t>
-      </w:r>
-      <w:proofErr w:type="spellStart"/>
-      <w:r>
-        <w:rPr>
-          <w:rFonts w:ascii="Times New Roman" w:hAnsi="Times New Roman" w:cs="Times New Roman"/>
-          <w:b w:val="0"/>
-          <w:bCs/>
-          <w:sz w:val="24"/>
-          <w:szCs w:val="24"/>
-        </w:rPr>
-        <w:t>Lighthouse</w:t>
-      </w:r>
-      <w:proofErr w:type="spellEnd"/>
-      <w:r>
-        <w:rPr>
-          <w:rFonts w:ascii="Times New Roman" w:hAnsi="Times New Roman" w:cs="Times New Roman"/>
-          <w:b w:val="0"/>
-          <w:bCs/>
-          <w:sz w:val="24"/>
-          <w:szCs w:val="24"/>
-        </w:rPr>
-        <w:t xml:space="preserve"> de la PWA.</w:t>
+        <w:t>Resultado del análisis de Lighthouse de la PWA.</w:t>
       </w:r>
     </w:p>
     <w:p>
@@ -3861,6 +3614,7 @@
         <w:rPr>
           <w:rFonts w:ascii="Times New Roman" w:hAnsi="Times New Roman" w:cs="Times New Roman"/>
           <w:bCs/>
+          <w:noProof/>
           <w:sz w:val="24"/>
           <w:szCs w:val="24"/>
         </w:rPr>
@@ -3973,27 +3727,7 @@
           <w:sz w:val="24"/>
           <w:szCs w:val="24"/>
         </w:rPr>
-        <w:t xml:space="preserve"> demás, también es capaz de servir para web como para dispositivos </w:t>
-      </w:r>
-      <w:proofErr w:type="spellStart"/>
-      <w:r>
-        <w:rPr>
-          <w:rFonts w:ascii="Times New Roman" w:hAnsi="Times New Roman" w:cs="Times New Roman"/>
-          <w:bCs/>
-          <w:sz w:val="24"/>
-          <w:szCs w:val="24"/>
-        </w:rPr>
-        <w:t>mobiles</w:t>
-      </w:r>
-      <w:proofErr w:type="spellEnd"/>
-      <w:r>
-        <w:rPr>
-          <w:rFonts w:ascii="Times New Roman" w:hAnsi="Times New Roman" w:cs="Times New Roman"/>
-          <w:bCs/>
-          <w:sz w:val="24"/>
-          <w:szCs w:val="24"/>
-        </w:rPr>
-        <w:t>.</w:t>
+        <w:t xml:space="preserve"> demás, también es capaz de servir para web como para dispositivos mobiles.</w:t>
       </w:r>
     </w:p>
     <w:sectPr>
@@ -11056,12 +10790,6 @@
 </file>
 
 <file path=customXml/item1.xml><?xml version="1.0" encoding="utf-8"?>
-<p:properties xmlns:p="http://schemas.microsoft.com/office/2006/metadata/properties" xmlns:xsi="http://www.w3.org/2001/XMLSchema-instance" xmlns:pc="http://schemas.microsoft.com/office/infopath/2007/PartnerControls">
-  <documentManagement/>
-</p:properties>
-</file>
-
-<file path=customXml/item2.xml><?xml version="1.0" encoding="utf-8"?>
 <ct:contentTypeSchema xmlns:ct="http://schemas.microsoft.com/office/2006/metadata/contentType" xmlns:ma="http://schemas.microsoft.com/office/2006/metadata/properties/metaAttributes" ct:_="" ma:_="" ma:contentTypeName="Documento" ma:contentTypeID="0x0101007E45D4E147847B4E9683EE3CC3F4B05F" ma:contentTypeVersion="0" ma:contentTypeDescription="Crear nuevo documento." ma:contentTypeScope="" ma:versionID="6252eeb9f780de2de3661a544b039f49">
   <xsd:schema xmlns:xsd="http://www.w3.org/2001/XMLSchema" xmlns:xs="http://www.w3.org/2001/XMLSchema" xmlns:p="http://schemas.microsoft.com/office/2006/metadata/properties" targetNamespace="http://schemas.microsoft.com/office/2006/metadata/properties" ma:root="true" ma:fieldsID="888669a25a4819ff64d85379b8707502">
     <xsd:element name="properties">
@@ -11175,11 +10903,13 @@
 </ct:contentTypeSchema>
 </file>
 
-<file path=customXml/item3.xml><?xml version="1.0" encoding="utf-8"?>
-<b:Sources xmlns:b="http://schemas.openxmlformats.org/officeDocument/2006/bibliography" xmlns="http://schemas.openxmlformats.org/officeDocument/2006/bibliography" SelectedStyle="\APASixthEditionOfficeOnline.xsl" StyleName="APA" Version="6"/>
+<file path=customXml/item2.xml><?xml version="1.0" encoding="utf-8"?>
+<p:properties xmlns:p="http://schemas.microsoft.com/office/2006/metadata/properties" xmlns:xsi="http://www.w3.org/2001/XMLSchema-instance" xmlns:pc="http://schemas.microsoft.com/office/infopath/2007/PartnerControls">
+  <documentManagement/>
+</p:properties>
 </file>
 
-<file path=customXml/item4.xml><?xml version="1.0" encoding="utf-8"?>
+<file path=customXml/item3.xml><?xml version="1.0" encoding="utf-8"?>
 <?mso-contentType ?>
 <FormTemplates xmlns="http://schemas.microsoft.com/sharepoint/v3/contenttype/forms">
   <Display>DocumentLibraryForm</Display>
@@ -11188,16 +10918,11 @@
 </FormTemplates>
 </file>
 
-<file path=customXml/itemProps1.xml><?xml version="1.0" encoding="utf-8"?>
-<ds:datastoreItem xmlns:ds="http://schemas.openxmlformats.org/officeDocument/2006/customXml" ds:itemID="{58002F50-D0F7-4B23-BFF5-73C6753D1BCC}">
-  <ds:schemaRefs>
-    <ds:schemaRef ds:uri="http://schemas.microsoft.com/office/2006/metadata/properties"/>
-    <ds:schemaRef ds:uri="http://schemas.microsoft.com/office/infopath/2007/PartnerControls"/>
-  </ds:schemaRefs>
-</ds:datastoreItem>
+<file path=customXml/item4.xml><?xml version="1.0" encoding="utf-8"?>
+<b:Sources xmlns:b="http://schemas.openxmlformats.org/officeDocument/2006/bibliography" xmlns="http://schemas.openxmlformats.org/officeDocument/2006/bibliography" SelectedStyle="\APASixthEditionOfficeOnline.xsl" StyleName="APA" Version="6"/>
 </file>
 
-<file path=customXml/itemProps2.xml><?xml version="1.0" encoding="utf-8"?>
+<file path=customXml/itemProps1.xml><?xml version="1.0" encoding="utf-8"?>
 <ds:datastoreItem xmlns:ds="http://schemas.openxmlformats.org/officeDocument/2006/customXml" ds:itemID="{81C5910D-9960-429E-827E-482C70919E24}">
   <ds:schemaRefs>
     <ds:schemaRef ds:uri="http://schemas.microsoft.com/office/2006/metadata/contentType"/>
@@ -11213,18 +10938,27 @@
 </ds:datastoreItem>
 </file>
 
+<file path=customXml/itemProps2.xml><?xml version="1.0" encoding="utf-8"?>
+<ds:datastoreItem xmlns:ds="http://schemas.openxmlformats.org/officeDocument/2006/customXml" ds:itemID="{58002F50-D0F7-4B23-BFF5-73C6753D1BCC}">
+  <ds:schemaRefs>
+    <ds:schemaRef ds:uri="http://schemas.microsoft.com/office/2006/metadata/properties"/>
+    <ds:schemaRef ds:uri="http://schemas.microsoft.com/office/infopath/2007/PartnerControls"/>
+  </ds:schemaRefs>
+</ds:datastoreItem>
+</file>
+
 <file path=customXml/itemProps3.xml><?xml version="1.0" encoding="utf-8"?>
+<ds:datastoreItem xmlns:ds="http://schemas.openxmlformats.org/officeDocument/2006/customXml" ds:itemID="{A5C11B35-475E-4EB7-9887-2FD6F02C7687}">
+  <ds:schemaRefs>
+    <ds:schemaRef ds:uri="http://schemas.microsoft.com/sharepoint/v3/contenttype/forms"/>
+  </ds:schemaRefs>
+</ds:datastoreItem>
+</file>
+
+<file path=customXml/itemProps4.xml><?xml version="1.0" encoding="utf-8"?>
 <ds:datastoreItem xmlns:ds="http://schemas.openxmlformats.org/officeDocument/2006/customXml" ds:itemID="{02DBE880-C664-4179-8094-271F1E847728}">
   <ds:schemaRefs>
     <ds:schemaRef ds:uri="http://schemas.openxmlformats.org/officeDocument/2006/bibliography"/>
   </ds:schemaRefs>
 </ds:datastoreItem>
-</file>
-
-<file path=customXml/itemProps4.xml><?xml version="1.0" encoding="utf-8"?>
-<ds:datastoreItem xmlns:ds="http://schemas.openxmlformats.org/officeDocument/2006/customXml" ds:itemID="{A5C11B35-475E-4EB7-9887-2FD6F02C7687}">
-  <ds:schemaRefs>
-    <ds:schemaRef ds:uri="http://schemas.microsoft.com/sharepoint/v3/contenttype/forms"/>
-  </ds:schemaRefs>
-</ds:datastoreItem>
 </file>
</xml_diff>